<commit_message>
Word doc for GitHub vs GitKraken
</commit_message>
<xml_diff>
--- a/Git vs Git Kraken.docx
+++ b/Git vs Git Kraken.docx
@@ -35,29 +35,33 @@
       <w:r>
         <w:t xml:space="preserve">scripts before merging the revised product back into the master script for the whole project.  This can also have permissions placed on it so the work can be checked before reentering the script and messing up other things.  </w:t>
       </w:r>
-      <w:proofErr w:type="gramStart"/>
-      <w:r>
-        <w:t>Additionally</w:t>
-      </w:r>
-      <w:proofErr w:type="gramEnd"/>
+      <w:r>
+        <w:t>Additionally,</w:t>
+      </w:r>
       <w:r>
         <w:t xml:space="preserve"> even if some messed up coding gets merged with the master you </w:t>
+      </w:r>
+      <w:r>
+        <w:t xml:space="preserve">call back to a previous version to attempt to fix it. </w:t>
+      </w:r>
+    </w:p>
+    <w:p>
+      <w:r>
+        <w:tab/>
+      </w:r>
+      <w:proofErr w:type="spellStart"/>
+      <w:r>
+        <w:t>Git</w:t>
+      </w:r>
+      <w:proofErr w:type="spellEnd"/>
+      <w:r>
+        <w:t xml:space="preserve"> Kraken is downloadable software to manage files and version control prior to submitting/uploading to the GitHub cloud.</w:t>
+      </w:r>
+      <w:r>
+        <w:t xml:space="preserve"> It has some additional organizational features build in.  And it’s prettier.  </w:t>
       </w:r>
       <w:bookmarkStart w:id="0" w:name="_GoBack"/>
       <w:bookmarkEnd w:id="0"/>
-    </w:p>
-    <w:p>
-      <w:r>
-        <w:tab/>
-      </w:r>
-      <w:proofErr w:type="spellStart"/>
-      <w:r>
-        <w:t>Git</w:t>
-      </w:r>
-      <w:proofErr w:type="spellEnd"/>
-      <w:r>
-        <w:t xml:space="preserve"> Kraken is downloadable software to manage files and version control prior to submitting/uploading to the GitHub cloud. </w:t>
-      </w:r>
     </w:p>
     <w:sectPr>
       <w:pgSz w:w="12240" w:h="15840"/>

</xml_diff>